<commit_message>
Added PVA & Categorien lijst
</commit_message>
<xml_diff>
--- a/Kerntaak 1/WP 1.1/Plan van Aanpak.docx
+++ b/Kerntaak 1/WP 1.1/Plan van Aanpak.docx
@@ -2,8 +2,6 @@
 <file path=word/document.xml><?xml version="1.0" encoding="utf-8"?>
 <w:document xmlns:wpc="http://schemas.microsoft.com/office/word/2010/wordprocessingCanvas" xmlns:mc="http://schemas.openxmlformats.org/markup-compatibility/2006" xmlns:o="urn:schemas-microsoft-com:office:office" xmlns:r="http://schemas.openxmlformats.org/officeDocument/2006/relationships" xmlns:m="http://schemas.openxmlformats.org/officeDocument/2006/math" xmlns:v="urn:schemas-microsoft-com:vml" xmlns:wp14="http://schemas.microsoft.com/office/word/2010/wordprocessingDrawing" xmlns:wp="http://schemas.openxmlformats.org/drawingml/2006/wordprocessingDrawing" xmlns:w10="urn:schemas-microsoft-com:office:word" xmlns:w="http://schemas.openxmlformats.org/wordprocessingml/2006/main" xmlns:w14="http://schemas.microsoft.com/office/word/2010/wordml" xmlns:wpg="http://schemas.microsoft.com/office/word/2010/wordprocessingGroup" xmlns:wpi="http://schemas.microsoft.com/office/word/2010/wordprocessingInk" xmlns:wne="http://schemas.microsoft.com/office/word/2006/wordml" xmlns:wps="http://schemas.microsoft.com/office/word/2010/wordprocessingShape" mc:Ignorable="w14 wp14">
   <w:body>
-    <w:bookmarkStart w:id="0" w:name="_GoBack"/>
-    <w:bookmarkEnd w:id="0"/>
     <w:p>
       <w:pPr>
         <w:rPr>
@@ -352,14 +350,7 @@
                                               <w:sz w:val="36"/>
                                               <w:szCs w:val="36"/>
                                             </w:rPr>
-                                            <w:t xml:space="preserve">Sewco - </w:t>
-                                          </w:r>
-                                          <w:r>
-                                            <w:rPr>
-                                              <w:sz w:val="36"/>
-                                              <w:szCs w:val="36"/>
-                                            </w:rPr>
-                                            <w:t>User management</w:t>
+                                            <w:t>WEAR</w:t>
                                           </w:r>
                                         </w:sdtContent>
                                       </w:sdt>
@@ -560,14 +551,7 @@
                                         <w:sz w:val="36"/>
                                         <w:szCs w:val="36"/>
                                       </w:rPr>
-                                      <w:t xml:space="preserve">Sewco - </w:t>
-                                    </w:r>
-                                    <w:r>
-                                      <w:rPr>
-                                        <w:sz w:val="36"/>
-                                        <w:szCs w:val="36"/>
-                                      </w:rPr>
-                                      <w:t>User management</w:t>
+                                      <w:t>WEAR</w:t>
                                     </w:r>
                                   </w:sdtContent>
                                 </w:sdt>
@@ -684,7 +668,6 @@
                                   </w:sdtPr>
                                   <w:sdtEndPr/>
                                   <w:sdtContent>
-                                    <w:proofErr w:type="gramStart"/>
                                     <w:r>
                                       <w:rPr>
                                         <w:b/>
@@ -692,9 +675,8 @@
                                         <w:caps/>
                                         <w:color w:val="D34817" w:themeColor="accent1"/>
                                       </w:rPr>
-                                      <w:t>Habraken industrial sewing machines b.v.</w:t>
+                                      <w:t>WEAR</w:t>
                                     </w:r>
-                                    <w:proofErr w:type="gramEnd"/>
                                   </w:sdtContent>
                                 </w:sdt>
                               </w:p>
@@ -723,7 +705,7 @@
                                   <w:sdtPr>
                                     <w:id w:val="1551723"/>
                                     <w:dataBinding w:prefixMappings="xmlns:ns0='http://schemas.microsoft.com/office/2006/coverPageProps'" w:xpath="/ns0:CoverPageProperties[1]/ns0:PublishDate[1]" w:storeItemID="{55AF091B-3C7A-41E3-B477-F2FDAA23CFDA}"/>
-                                    <w:date w:fullDate="2017-05-18T00:00:00Z">
+                                    <w:date w:fullDate="2018-02-08T00:00:00Z">
                                       <w:dateFormat w:val="MMMM d, yyyy"/>
                                       <w:lid w:val="en-US"/>
                                       <w:storeMappedDataAs w:val="dateTime"/>
@@ -733,7 +715,7 @@
                                   <w:sdtEndPr/>
                                   <w:sdtContent>
                                     <w:r>
-                                      <w:t>May 18, 2017</w:t>
+                                      <w:t>February 8, 2018</w:t>
                                     </w:r>
                                   </w:sdtContent>
                                 </w:sdt>
@@ -756,13 +738,7 @@
                                   <w:sdtEndPr/>
                                   <w:sdtContent>
                                     <w:r>
-                                      <w:t>K</w:t>
-                                    </w:r>
-                                    <w:r>
-                                      <w:rPr>
-                                        <w:lang w:val="nl-NL"/>
-                                      </w:rPr>
-                                      <w:t>ees Elsman</w:t>
+                                      <w:t>Kees Elsman</w:t>
                                     </w:r>
                                   </w:sdtContent>
                                 </w:sdt>
@@ -816,7 +792,6 @@
                             </w:sdtPr>
                             <w:sdtEndPr/>
                             <w:sdtContent>
-                              <w:proofErr w:type="gramStart"/>
                               <w:r>
                                 <w:rPr>
                                   <w:b/>
@@ -824,9 +799,8 @@
                                   <w:caps/>
                                   <w:color w:val="D34817" w:themeColor="accent1"/>
                                 </w:rPr>
-                                <w:t>Habraken industrial sewing machines b.v.</w:t>
+                                <w:t>WEAR</w:t>
                               </w:r>
-                              <w:proofErr w:type="gramEnd"/>
                             </w:sdtContent>
                           </w:sdt>
                         </w:p>
@@ -855,7 +829,7 @@
                             <w:sdtPr>
                               <w:id w:val="1551723"/>
                               <w:dataBinding w:prefixMappings="xmlns:ns0='http://schemas.microsoft.com/office/2006/coverPageProps'" w:xpath="/ns0:CoverPageProperties[1]/ns0:PublishDate[1]" w:storeItemID="{55AF091B-3C7A-41E3-B477-F2FDAA23CFDA}"/>
-                              <w:date w:fullDate="2017-05-18T00:00:00Z">
+                              <w:date w:fullDate="2018-02-08T00:00:00Z">
                                 <w:dateFormat w:val="MMMM d, yyyy"/>
                                 <w:lid w:val="en-US"/>
                                 <w:storeMappedDataAs w:val="dateTime"/>
@@ -865,7 +839,7 @@
                             <w:sdtEndPr/>
                             <w:sdtContent>
                               <w:r>
-                                <w:t>May 18, 2017</w:t>
+                                <w:t>February 8, 2018</w:t>
                               </w:r>
                             </w:sdtContent>
                           </w:sdt>
@@ -888,13 +862,7 @@
                             <w:sdtEndPr/>
                             <w:sdtContent>
                               <w:r>
-                                <w:t>K</w:t>
-                              </w:r>
-                              <w:r>
-                                <w:rPr>
-                                  <w:lang w:val="nl-NL"/>
-                                </w:rPr>
-                                <w:t>ees Elsman</w:t>
+                                <w:t>Kees Elsman</w:t>
                               </w:r>
                             </w:sdtContent>
                           </w:sdt>
@@ -976,7 +944,7 @@
               <w:rFonts w:ascii="Calibri" w:hAnsi="Calibri" w:cs="Calibri"/>
               <w:lang w:val="nl-NL"/>
             </w:rPr>
-            <w:t>Sewco - User management</w:t>
+            <w:t>WEAR</w:t>
           </w:r>
         </w:sdtContent>
       </w:sdt>
@@ -2691,7 +2659,7 @@
           <w:lang w:val="nl-NL"/>
         </w:rPr>
       </w:pPr>
-      <w:bookmarkStart w:id="1" w:name="_Toc486847706"/>
+      <w:bookmarkStart w:id="0" w:name="_Toc486847706"/>
       <w:r>
         <w:rPr>
           <w:rFonts w:ascii="Calibri" w:hAnsi="Calibri" w:cs="Calibri"/>
@@ -2699,184 +2667,198 @@
         </w:rPr>
         <w:lastRenderedPageBreak/>
         <w:t>Achtergronden</w:t>
+      </w:r>
+      <w:bookmarkEnd w:id="0"/>
+    </w:p>
+    <w:p>
+      <w:pPr>
+        <w:pStyle w:val="ListParagraph"/>
+        <w:rPr>
+          <w:rFonts w:cs="Calibri"/>
+        </w:rPr>
+      </w:pPr>
+      <w:r>
+        <w:rPr>
+          <w:rFonts w:cs="Calibri"/>
+        </w:rPr>
+        <w:t xml:space="preserve">Ik loop stage bij Habraken B.V. te Kaatsheuvel. Mijn opdracht is het ontwikkelen van de Usermanagement module in het Sewco Project. De reden dat ik deze opdracht toegewezen kreeg was omdat ze een modernere versie willen hebben van het programma Stico. De organisatie </w:t>
+      </w:r>
+      <w:r>
+        <w:rPr>
+          <w:rFonts w:cs="Calibri"/>
+        </w:rPr>
+        <w:t>ligt bij</w:t>
+      </w:r>
+      <w:r>
+        <w:rPr>
+          <w:rFonts w:cs="Calibri"/>
+        </w:rPr>
+        <w:t xml:space="preserve"> Habraken B.V, de heer Jeannot Dinjens, de Software Developer van R&amp;D, heeft mij deze opdracht gegeven om het Usermanagement te ontwikkelen.</w:t>
+      </w:r>
+    </w:p>
+    <w:p>
+      <w:pPr>
+        <w:spacing w:after="200"/>
+        <w:rPr>
+          <w:rFonts w:ascii="Calibri" w:eastAsia="Calibri" w:hAnsi="Calibri" w:cs="Calibri"/>
+          <w:color w:val="auto"/>
+          <w:szCs w:val="22"/>
+          <w:lang w:val="nl-NL"/>
+        </w:rPr>
+      </w:pPr>
+      <w:r>
+        <w:rPr>
+          <w:rFonts w:ascii="Calibri" w:hAnsi="Calibri" w:cs="Calibri"/>
+          <w:lang w:val="nl-NL"/>
+        </w:rPr>
+        <w:br w:type="page"/>
+      </w:r>
+    </w:p>
+    <w:p>
+      <w:pPr>
+        <w:pStyle w:val="Heading1"/>
+        <w:rPr>
+          <w:rFonts w:ascii="Calibri" w:hAnsi="Calibri" w:cs="Calibri"/>
+          <w:lang w:val="nl-NL"/>
+        </w:rPr>
+      </w:pPr>
+      <w:bookmarkStart w:id="1" w:name="_Toc486847707"/>
+      <w:r>
+        <w:rPr>
+          <w:rFonts w:ascii="Calibri" w:hAnsi="Calibri" w:cs="Calibri"/>
+          <w:lang w:val="nl-NL"/>
+        </w:rPr>
+        <w:lastRenderedPageBreak/>
+        <w:t>Projectopdracht</w:t>
       </w:r>
       <w:bookmarkEnd w:id="1"/>
     </w:p>
     <w:p>
       <w:pPr>
-        <w:pStyle w:val="ListParagraph"/>
-        <w:rPr>
-          <w:rFonts w:cs="Calibri"/>
-        </w:rPr>
-      </w:pPr>
+        <w:pStyle w:val="Heading2"/>
+        <w:rPr>
+          <w:rFonts w:ascii="Calibri" w:hAnsi="Calibri" w:cs="Calibri"/>
+          <w:lang w:val="nl-NL"/>
+        </w:rPr>
+      </w:pPr>
+      <w:bookmarkStart w:id="2" w:name="_Toc486847708"/>
       <w:r>
         <w:rPr>
-          <w:rFonts w:cs="Calibri"/>
-        </w:rPr>
-        <w:t xml:space="preserve">Ik loop stage bij Habraken B.V. te Kaatsheuvel. Mijn opdracht is het ontwikkelen van de Usermanagement module in het Sewco Project. De reden dat ik deze opdracht toegewezen kreeg was omdat ze een modernere versie willen hebben van het programma Stico. De organisatie </w:t>
-      </w:r>
-      <w:r>
-        <w:rPr>
-          <w:rFonts w:cs="Calibri"/>
-        </w:rPr>
-        <w:t>ligt bij</w:t>
-      </w:r>
-      <w:r>
-        <w:rPr>
-          <w:rFonts w:cs="Calibri"/>
-        </w:rPr>
-        <w:t xml:space="preserve"> Habraken B.V, de heer Jeannot Dinjens, de Software Developer van R&amp;D, heeft mij deze opdracht gegeven om het Usermanagement te ontwikkelen.</w:t>
-      </w:r>
-    </w:p>
-    <w:p>
-      <w:pPr>
-        <w:spacing w:after="200"/>
-        <w:rPr>
-          <w:rFonts w:ascii="Calibri" w:eastAsia="Calibri" w:hAnsi="Calibri" w:cs="Calibri"/>
-          <w:color w:val="auto"/>
-          <w:szCs w:val="22"/>
-          <w:lang w:val="nl-NL"/>
-        </w:rPr>
-      </w:pPr>
-      <w:r>
-        <w:rPr>
           <w:rFonts w:ascii="Calibri" w:hAnsi="Calibri" w:cs="Calibri"/>
           <w:lang w:val="nl-NL"/>
         </w:rPr>
-        <w:br w:type="page"/>
-      </w:r>
-    </w:p>
-    <w:p>
-      <w:pPr>
-        <w:pStyle w:val="Heading1"/>
-        <w:rPr>
-          <w:rFonts w:ascii="Calibri" w:hAnsi="Calibri" w:cs="Calibri"/>
-        </w:rPr>
-      </w:pPr>
-      <w:bookmarkStart w:id="2" w:name="_Toc486847707"/>
-      <w:r>
-        <w:rPr>
-          <w:rFonts w:ascii="Calibri" w:hAnsi="Calibri" w:cs="Calibri"/>
-        </w:rPr>
-        <w:lastRenderedPageBreak/>
-        <w:t>Projectopdracht</w:t>
+        <w:t>Inleiding</w:t>
       </w:r>
       <w:bookmarkEnd w:id="2"/>
     </w:p>
     <w:p>
       <w:pPr>
+        <w:pStyle w:val="Standaard"/>
+        <w:ind w:left="708"/>
+        <w:rPr>
+          <w:rFonts w:cs="Calibri"/>
+          <w:lang w:val="nl-NL"/>
+        </w:rPr>
+      </w:pPr>
+      <w:r>
+        <w:rPr>
+          <w:rFonts w:cs="Calibri"/>
+          <w:lang w:val="nl-NL"/>
+        </w:rPr>
+        <w:t xml:space="preserve">Het project heet </w:t>
+      </w:r>
+      <w:r>
+        <w:rPr>
+          <w:rFonts w:cs="Calibri"/>
+          <w:lang w:val="nl-NL"/>
+        </w:rPr>
+        <w:t>WEAR</w:t>
+      </w:r>
+      <w:r>
+        <w:rPr>
+          <w:rFonts w:cs="Calibri"/>
+          <w:lang w:val="nl-NL"/>
+        </w:rPr>
+        <w:t xml:space="preserve">, de opdrachtgever is </w:t>
+      </w:r>
+      <w:r>
+        <w:rPr>
+          <w:rFonts w:cs="Calibri"/>
+          <w:lang w:val="nl-NL"/>
+        </w:rPr>
+        <w:t>Bas Overvoorde</w:t>
+      </w:r>
+      <w:r>
+        <w:rPr>
+          <w:rFonts w:cs="Calibri"/>
+          <w:lang w:val="nl-NL"/>
+        </w:rPr>
+        <w:t>. De Opdracht uitvoerder</w:t>
+      </w:r>
+      <w:r>
+        <w:rPr>
+          <w:rFonts w:cs="Calibri"/>
+          <w:lang w:val="nl-NL"/>
+        </w:rPr>
+        <w:t>s zijn</w:t>
+      </w:r>
+      <w:r>
+        <w:rPr>
+          <w:rFonts w:cs="Calibri"/>
+          <w:lang w:val="nl-NL"/>
+        </w:rPr>
+        <w:t xml:space="preserve"> Kees Elsman</w:t>
+      </w:r>
+      <w:r>
+        <w:rPr>
+          <w:rFonts w:cs="Calibri"/>
+          <w:lang w:val="nl-NL"/>
+        </w:rPr>
+        <w:t xml:space="preserve"> en Tim van Gool</w:t>
+      </w:r>
+      <w:r>
+        <w:rPr>
+          <w:rFonts w:cs="Calibri"/>
+          <w:lang w:val="nl-NL"/>
+        </w:rPr>
+        <w:t xml:space="preserve">. De Opdracht is het ontwikkelen van de </w:t>
+      </w:r>
+      <w:r>
+        <w:rPr>
+          <w:rFonts w:cs="Calibri"/>
+          <w:lang w:val="nl-NL"/>
+        </w:rPr>
+        <w:t>Zoekmachine voor Kleding</w:t>
+      </w:r>
+      <w:r>
+        <w:rPr>
+          <w:rFonts w:cs="Calibri"/>
+          <w:lang w:val="nl-NL"/>
+        </w:rPr>
+        <w:t xml:space="preserve">. </w:t>
+      </w:r>
+    </w:p>
+    <w:p>
+      <w:pPr>
         <w:pStyle w:val="Heading2"/>
         <w:rPr>
           <w:rFonts w:ascii="Calibri" w:hAnsi="Calibri" w:cs="Calibri"/>
-        </w:rPr>
-      </w:pPr>
-      <w:bookmarkStart w:id="3" w:name="_Toc486847708"/>
+          <w:lang w:val="nl-NL"/>
+        </w:rPr>
+      </w:pPr>
+      <w:bookmarkStart w:id="3" w:name="_Toc486847709"/>
       <w:r>
         <w:rPr>
           <w:rFonts w:ascii="Calibri" w:hAnsi="Calibri" w:cs="Calibri"/>
-        </w:rPr>
-        <w:t>Inleiding</w:t>
+          <w:lang w:val="nl-NL"/>
+        </w:rPr>
+        <w:t>Doelstelling</w:t>
       </w:r>
       <w:bookmarkEnd w:id="3"/>
     </w:p>
     <w:p>
       <w:pPr>
         <w:pStyle w:val="Standaard"/>
-        <w:ind w:left="708"/>
-        <w:rPr>
-          <w:rFonts w:cs="Calibri"/>
-          <w:lang w:val="nl-NL"/>
-        </w:rPr>
-      </w:pPr>
-      <w:r>
-        <w:rPr>
-          <w:rFonts w:cs="Calibri"/>
-          <w:lang w:val="nl-NL"/>
-        </w:rPr>
-        <w:t xml:space="preserve">Het project heet Sewco, de opdrachtgever is Jeannot Dinjens. De Opdracht uitvoerder is Kees Elsman. De Opdracht is het ontwikkelen van de Usermanagement module. </w:t>
-      </w:r>
-      <w:proofErr w:type="gramStart"/>
-      <w:r>
-        <w:rPr>
-          <w:rFonts w:cs="Calibri"/>
-          <w:lang w:val="nl-NL"/>
-        </w:rPr>
-        <w:t>Oftewel</w:t>
-      </w:r>
-      <w:proofErr w:type="gramEnd"/>
-      <w:r>
-        <w:rPr>
-          <w:rFonts w:cs="Calibri"/>
-          <w:lang w:val="nl-NL"/>
-        </w:rPr>
-        <w:t xml:space="preserve"> het aanmaken en wijzigen van gebruikers en</w:t>
-      </w:r>
-      <w:r>
-        <w:rPr>
-          <w:rFonts w:cs="Calibri"/>
-          <w:lang w:val="nl-NL"/>
-        </w:rPr>
-        <w:t xml:space="preserve"> daarbij</w:t>
-      </w:r>
-      <w:r>
-        <w:rPr>
-          <w:rFonts w:cs="Calibri"/>
-          <w:lang w:val="nl-NL"/>
-        </w:rPr>
-        <w:t xml:space="preserve"> behorende rechten. Daarnaast dient er </w:t>
-      </w:r>
-      <w:proofErr w:type="spellStart"/>
-      <w:r>
-        <w:rPr>
-          <w:rFonts w:cs="Calibri"/>
-          <w:lang w:val="nl-NL"/>
-        </w:rPr>
-        <w:t>ee</w:t>
-      </w:r>
-      <w:proofErr w:type="spellEnd"/>
-      <w:r>
-        <w:rPr>
-          <w:rFonts w:cs="Calibri"/>
-          <w:lang w:val="nl-NL"/>
-        </w:rPr>
-        <w:t xml:space="preserve"> </w:t>
-      </w:r>
-      <w:r>
-        <w:rPr>
-          <w:rFonts w:cs="Calibri"/>
-          <w:lang w:val="nl-NL"/>
-        </w:rPr>
-        <w:t>1 4 4</w:t>
-      </w:r>
-      <w:r>
-        <w:rPr>
-          <w:rFonts w:cs="Calibri"/>
-          <w:lang w:val="nl-NL"/>
-        </w:rPr>
-        <w:t>n rechten systeem worden toegepast gecombineerd met het inlog systeem.</w:t>
-      </w:r>
-    </w:p>
-    <w:p>
-      <w:pPr>
-        <w:pStyle w:val="Heading2"/>
-        <w:rPr>
-          <w:rFonts w:ascii="Calibri" w:hAnsi="Calibri" w:cs="Calibri"/>
-          <w:lang w:val="nl-NL"/>
-        </w:rPr>
-      </w:pPr>
-      <w:bookmarkStart w:id="4" w:name="_Toc486847709"/>
-      <w:r>
-        <w:rPr>
-          <w:rFonts w:ascii="Calibri" w:hAnsi="Calibri" w:cs="Calibri"/>
-          <w:lang w:val="nl-NL"/>
-        </w:rPr>
-        <w:t>Doelstelling</w:t>
-      </w:r>
-      <w:bookmarkEnd w:id="4"/>
-    </w:p>
-    <w:p>
-      <w:pPr>
-        <w:pStyle w:val="Standaard"/>
         <w:ind w:left="720"/>
         <w:rPr>
           <w:rFonts w:cs="Calibri"/>
@@ -2895,21 +2877,23 @@
           <w:rFonts w:cs="Calibri"/>
           <w:lang w:val="nl-NL"/>
         </w:rPr>
-        <w:t>elstelling van dit project is het vernieuwen/moderniseren</w:t>
+        <w:t xml:space="preserve">elstelling van dit project is het </w:t>
       </w:r>
       <w:r>
         <w:rPr>
           <w:rFonts w:cs="Calibri"/>
           <w:lang w:val="nl-NL"/>
         </w:rPr>
-        <w:t xml:space="preserve"> versie van het huidige programma </w:t>
+        <w:t>bouwen van het programma WEAR</w:t>
       </w:r>
+      <w:bookmarkStart w:id="4" w:name="_GoBack"/>
+      <w:bookmarkEnd w:id="4"/>
       <w:r>
         <w:rPr>
           <w:rFonts w:cs="Calibri"/>
           <w:lang w:val="nl-NL"/>
         </w:rPr>
-        <w:t>Stico. Stico is een zogenaamd naad-documentatie systeem. Hiermee kunnen de naadeigenschappen van een airbag nodd gecontroleerd en gedocumenteerd worden.</w:t>
+        <w:t>. Stico is een zogenaamd naad-documentatie systeem. Hiermee kunnen de naadeigenschappen van een airbag nodd gecontroleerd en gedocumenteerd worden.</w:t>
       </w:r>
     </w:p>
     <w:p>
@@ -3219,48 +3203,64 @@
         </w:numPr>
         <w:rPr>
           <w:rFonts w:cs="Calibri"/>
+          <w:lang w:val="nl-NL"/>
         </w:rPr>
       </w:pPr>
       <w:r>
         <w:rPr>
           <w:rFonts w:cs="Calibri"/>
-        </w:rPr>
-        <w:t xml:space="preserve">Begin stage/project: </w:t>
+          <w:lang w:val="nl-NL"/>
+        </w:rPr>
+        <w:t xml:space="preserve">Begin project: </w:t>
       </w:r>
       <w:r>
         <w:rPr>
           <w:rFonts w:cs="Calibri"/>
+          <w:lang w:val="nl-NL"/>
         </w:rPr>
         <w:tab/>
-        <w:t xml:space="preserve">6 </w:t>
       </w:r>
-      <w:proofErr w:type="spellStart"/>
       <w:r>
         <w:rPr>
           <w:rFonts w:cs="Calibri"/>
-        </w:rPr>
-        <w:t>februari</w:t>
+          <w:lang w:val="nl-NL"/>
+        </w:rPr>
+        <w:tab/>
       </w:r>
-      <w:proofErr w:type="spellEnd"/>
       <w:r>
         <w:rPr>
           <w:rFonts w:cs="Calibri"/>
-        </w:rPr>
-        <w:t xml:space="preserve"> 2016 (begin stage </w:t>
+          <w:lang w:val="nl-NL"/>
+        </w:rPr>
+        <w:tab/>
       </w:r>
-      <w:proofErr w:type="spellStart"/>
       <w:r>
         <w:rPr>
           <w:rFonts w:cs="Calibri"/>
-        </w:rPr>
-        <w:t>bij</w:t>
+          <w:lang w:val="nl-NL"/>
+        </w:rPr>
+        <w:t>5</w:t>
       </w:r>
-      <w:proofErr w:type="spellEnd"/>
       <w:r>
         <w:rPr>
           <w:rFonts w:cs="Calibri"/>
-        </w:rPr>
-        <w:t xml:space="preserve"> Habraken)</w:t>
+          <w:lang w:val="nl-NL"/>
+        </w:rPr>
+        <w:t xml:space="preserve"> februari 201</w:t>
+      </w:r>
+      <w:r>
+        <w:rPr>
+          <w:rFonts w:cs="Calibri"/>
+          <w:lang w:val="nl-NL"/>
+        </w:rPr>
+        <w:t>8</w:t>
+      </w:r>
+      <w:r>
+        <w:rPr>
+          <w:rFonts w:cs="Calibri"/>
+          <w:lang w:val="nl-NL"/>
+        </w:rPr>
+        <w:t xml:space="preserve"> </w:t>
       </w:r>
     </w:p>
     <w:p>
@@ -3280,7 +3280,21 @@
           <w:rFonts w:cs="Calibri"/>
           <w:lang w:val="nl-NL"/>
         </w:rPr>
-        <w:t xml:space="preserve">Einddatum: </w:t>
+        <w:t>Einddatum</w:t>
+      </w:r>
+      <w:r>
+        <w:rPr>
+          <w:rFonts w:cs="Calibri"/>
+          <w:lang w:val="nl-NL"/>
+        </w:rPr>
+        <w:t xml:space="preserve"> Project</w:t>
+      </w:r>
+      <w:r>
+        <w:rPr>
+          <w:rFonts w:cs="Calibri"/>
+          <w:lang w:val="nl-NL"/>
+        </w:rPr>
+        <w:t xml:space="preserve">: </w:t>
       </w:r>
       <w:r>
         <w:rPr>
@@ -3295,7 +3309,35 @@
           <w:lang w:val="nl-NL"/>
         </w:rPr>
         <w:tab/>
-        <w:t>23 juni 2017 (Einde stage periode)</w:t>
+        <w:t xml:space="preserve">23 </w:t>
+      </w:r>
+      <w:r>
+        <w:rPr>
+          <w:rFonts w:cs="Calibri"/>
+          <w:lang w:val="nl-NL"/>
+        </w:rPr>
+        <w:t>maart</w:t>
+      </w:r>
+      <w:r>
+        <w:rPr>
+          <w:rFonts w:cs="Calibri"/>
+          <w:lang w:val="nl-NL"/>
+        </w:rPr>
+        <w:t xml:space="preserve"> 201</w:t>
+      </w:r>
+      <w:r>
+        <w:rPr>
+          <w:rFonts w:cs="Calibri"/>
+          <w:lang w:val="nl-NL"/>
+        </w:rPr>
+        <w:t>8</w:t>
+      </w:r>
+      <w:r>
+        <w:rPr>
+          <w:rFonts w:cs="Calibri"/>
+          <w:lang w:val="nl-NL"/>
+        </w:rPr>
+        <w:t xml:space="preserve"> </w:t>
       </w:r>
     </w:p>
     <w:p>
@@ -3326,50 +3368,16 @@
         <w:rPr>
           <w:rFonts w:cs="Calibri"/>
           <w:b/>
+          <w:lang w:val="nl-NL"/>
         </w:rPr>
       </w:pPr>
       <w:r>
         <w:rPr>
           <w:rFonts w:cs="Calibri"/>
-        </w:rPr>
-        <w:t xml:space="preserve">De module </w:t>
+          <w:lang w:val="nl-NL"/>
+        </w:rPr>
+        <w:t>De module moet goed functioneren</w:t>
       </w:r>
-      <w:proofErr w:type="spellStart"/>
-      <w:r>
-        <w:rPr>
-          <w:rFonts w:cs="Calibri"/>
-        </w:rPr>
-        <w:t>moet</w:t>
-      </w:r>
-      <w:proofErr w:type="spellEnd"/>
-      <w:r>
-        <w:rPr>
-          <w:rFonts w:cs="Calibri"/>
-        </w:rPr>
-        <w:t xml:space="preserve"> </w:t>
-      </w:r>
-      <w:proofErr w:type="spellStart"/>
-      <w:r>
-        <w:rPr>
-          <w:rFonts w:cs="Calibri"/>
-        </w:rPr>
-        <w:t>goed</w:t>
-      </w:r>
-      <w:proofErr w:type="spellEnd"/>
-      <w:r>
-        <w:rPr>
-          <w:rFonts w:cs="Calibri"/>
-        </w:rPr>
-        <w:t xml:space="preserve"> </w:t>
-      </w:r>
-      <w:proofErr w:type="spellStart"/>
-      <w:r>
-        <w:rPr>
-          <w:rFonts w:cs="Calibri"/>
-        </w:rPr>
-        <w:t>functioneren</w:t>
-      </w:r>
-      <w:proofErr w:type="spellEnd"/>
     </w:p>
     <w:p>
       <w:pPr>
@@ -3389,6 +3397,26 @@
           <w:lang w:val="nl-NL"/>
         </w:rPr>
         <w:t>Met de informatie van de software dient vertrouwelijk te worden omgegaan</w:t>
+      </w:r>
+    </w:p>
+    <w:p>
+      <w:pPr>
+        <w:pStyle w:val="Standaard"/>
+        <w:numPr>
+          <w:ilvl w:val="0"/>
+          <w:numId w:val="13"/>
+        </w:numPr>
+        <w:rPr>
+          <w:rFonts w:cs="Calibri"/>
+          <w:lang w:val="nl-NL"/>
+        </w:rPr>
+      </w:pPr>
+      <w:r>
+        <w:rPr>
+          <w:rFonts w:cs="Calibri"/>
+          <w:lang w:val="nl-NL"/>
+        </w:rPr>
+        <w:t>Er moet gebruik worden gemaakt van Non-Copyright Afbeeldingen</w:t>
       </w:r>
     </w:p>
     <w:p>
@@ -3463,7 +3491,21 @@
           <w:rFonts w:cs="Calibri"/>
           <w:lang w:val="nl-NL"/>
         </w:rPr>
-        <w:t>De producten die ik moet opleveren zijn:</w:t>
+        <w:t xml:space="preserve">De producten die </w:t>
+      </w:r>
+      <w:r>
+        <w:rPr>
+          <w:rFonts w:cs="Calibri"/>
+          <w:lang w:val="nl-NL"/>
+        </w:rPr>
+        <w:t>we gaan</w:t>
+      </w:r>
+      <w:r>
+        <w:rPr>
+          <w:rFonts w:cs="Calibri"/>
+          <w:lang w:val="nl-NL"/>
+        </w:rPr>
+        <w:t xml:space="preserve"> opleveren zijn:</w:t>
       </w:r>
     </w:p>
     <w:p>
@@ -3491,7 +3533,7 @@
         <w:pStyle w:val="Standaard"/>
         <w:numPr>
           <w:ilvl w:val="0"/>
-          <w:numId w:val="14"/>
+          <w:numId w:val="16"/>
         </w:numPr>
         <w:rPr>
           <w:rFonts w:cs="Calibri"/>
@@ -3503,14 +3545,41 @@
           <w:rFonts w:cs="Calibri"/>
           <w:lang w:val="nl-NL"/>
         </w:rPr>
-        <w:t xml:space="preserve">Een omgeving waar gebruikers </w:t>
+        <w:t>Designs zodat de opdrachtgever kan zien hoe het eruit komt te</w:t>
       </w:r>
       <w:r>
         <w:rPr>
           <w:rFonts w:cs="Calibri"/>
           <w:lang w:val="nl-NL"/>
         </w:rPr>
-        <w:t>toegevoegd, gewijzigd en verwijderd kunnen worden.</w:t>
+        <w:t xml:space="preserve"> </w:t>
+      </w:r>
+      <w:r>
+        <w:rPr>
+          <w:rFonts w:cs="Calibri"/>
+          <w:lang w:val="nl-NL"/>
+        </w:rPr>
+        <w:t>zien</w:t>
+      </w:r>
+    </w:p>
+    <w:p>
+      <w:pPr>
+        <w:pStyle w:val="Standaard"/>
+        <w:numPr>
+          <w:ilvl w:val="0"/>
+          <w:numId w:val="16"/>
+        </w:numPr>
+        <w:rPr>
+          <w:rFonts w:cs="Calibri"/>
+          <w:lang w:val="nl-NL"/>
+        </w:rPr>
+      </w:pPr>
+      <w:r>
+        <w:rPr>
+          <w:rFonts w:cs="Calibri"/>
+          <w:lang w:val="nl-NL"/>
+        </w:rPr>
+        <w:t>Een back-up van het programma</w:t>
       </w:r>
     </w:p>
     <w:p>
@@ -3530,35 +3599,14 @@
           <w:rFonts w:cs="Calibri"/>
           <w:lang w:val="nl-NL"/>
         </w:rPr>
-        <w:t xml:space="preserve">Een omgeving waar </w:t>
+        <w:t>Een werkende app die voldoet aan alle functionele eisen</w:t>
       </w:r>
       <w:r>
         <w:rPr>
           <w:rFonts w:cs="Calibri"/>
           <w:lang w:val="nl-NL"/>
         </w:rPr>
-        <w:t xml:space="preserve">rechten voor gebruikers </w:t>
-      </w:r>
-      <w:r>
-        <w:rPr>
-          <w:rFonts w:cs="Calibri"/>
-          <w:lang w:val="nl-NL"/>
-        </w:rPr>
-        <w:t>kunnen</w:t>
-      </w:r>
-      <w:r>
-        <w:rPr>
-          <w:rFonts w:cs="Calibri"/>
-          <w:lang w:val="nl-NL"/>
-        </w:rPr>
-        <w:t xml:space="preserve"> aan</w:t>
-      </w:r>
-      <w:r>
-        <w:rPr>
-          <w:rFonts w:cs="Calibri"/>
-          <w:lang w:val="nl-NL"/>
-        </w:rPr>
-        <w:t>gemaakt, toegewezen, gewijzigd en verwijderd kunnen worden</w:t>
+        <w:t>.</w:t>
       </w:r>
     </w:p>
     <w:p>
@@ -3578,7 +3626,7 @@
           <w:rFonts w:cs="Calibri"/>
           <w:lang w:val="nl-NL"/>
         </w:rPr>
-        <w:t>Een systeem waar gebruikers kunnen inloggen en toegang krijgen tot bepaalde functies als ze daarvoor de rechten voor hebben.</w:t>
+        <w:t>Alle Gemaakte Documentatie.</w:t>
       </w:r>
     </w:p>
     <w:p>
@@ -3663,7 +3711,42 @@
           <w:rFonts w:cs="Calibri"/>
           <w:lang w:val="nl-NL"/>
         </w:rPr>
-        <w:t>Over het algemeen voer ik dit project alleen uit. Maar omdat er meerdere modules zijn in het programma, werk ik ook samen met een extern team uit Andelst. De Projectleider is de heer Jeannot Dinjens en ik ben een Project Lid.</w:t>
+        <w:t>Dit project wordt door een team van 2 man uitgevoerd.</w:t>
+      </w:r>
+      <w:r>
+        <w:rPr>
+          <w:rFonts w:cs="Calibri"/>
+          <w:lang w:val="nl-NL"/>
+        </w:rPr>
+        <w:t xml:space="preserve"> De Projectleider is de heer </w:t>
+      </w:r>
+      <w:r>
+        <w:rPr>
+          <w:rFonts w:cs="Calibri"/>
+          <w:lang w:val="nl-NL"/>
+        </w:rPr>
+        <w:t>Bas Overvoorde</w:t>
+      </w:r>
+      <w:r>
+        <w:rPr>
+          <w:rFonts w:cs="Calibri"/>
+          <w:lang w:val="nl-NL"/>
+        </w:rPr>
+        <w:t xml:space="preserve"> en </w:t>
+      </w:r>
+      <w:r>
+        <w:rPr>
+          <w:rFonts w:cs="Calibri"/>
+          <w:lang w:val="nl-NL"/>
+        </w:rPr>
+        <w:t>de Project Leden zijn Tim van Gool en Kees Elsman</w:t>
+      </w:r>
+      <w:r>
+        <w:rPr>
+          <w:rFonts w:cs="Calibri"/>
+          <w:lang w:val="nl-NL"/>
+        </w:rPr>
+        <w:t>.</w:t>
       </w:r>
     </w:p>
     <w:p>
@@ -3754,8 +3837,8 @@
       </w:tblPr>
       <w:tblGrid>
         <w:gridCol w:w="2660"/>
-        <w:gridCol w:w="1878"/>
-        <w:gridCol w:w="106"/>
+        <w:gridCol w:w="1951"/>
+        <w:gridCol w:w="33"/>
         <w:gridCol w:w="1384"/>
         <w:gridCol w:w="981"/>
         <w:gridCol w:w="1385"/>
@@ -4054,7 +4137,7 @@
         </w:tc>
         <w:tc>
           <w:tcPr>
-            <w:tcW w:w="1878" w:type="dxa"/>
+            <w:tcW w:w="1951" w:type="dxa"/>
             <w:shd w:val="clear" w:color="auto" w:fill="D6E6F4"/>
             <w:tcMar>
               <w:top w:w="0" w:type="dxa"/>
@@ -4079,7 +4162,7 @@
         </w:tc>
         <w:tc>
           <w:tcPr>
-            <w:tcW w:w="1490" w:type="dxa"/>
+            <w:tcW w:w="1417" w:type="dxa"/>
             <w:gridSpan w:val="2"/>
             <w:shd w:val="clear" w:color="auto" w:fill="D6E6F4"/>
             <w:tcMar>
@@ -4275,7 +4358,7 @@
         </w:tc>
         <w:tc>
           <w:tcPr>
-            <w:tcW w:w="1878" w:type="dxa"/>
+            <w:tcW w:w="1951" w:type="dxa"/>
             <w:shd w:val="clear" w:color="auto" w:fill="auto"/>
             <w:tcMar>
               <w:top w:w="0" w:type="dxa"/>
@@ -4299,7 +4382,7 @@
         </w:tc>
         <w:tc>
           <w:tcPr>
-            <w:tcW w:w="1490" w:type="dxa"/>
+            <w:tcW w:w="1417" w:type="dxa"/>
             <w:gridSpan w:val="2"/>
             <w:shd w:val="clear" w:color="auto" w:fill="auto"/>
             <w:tcMar>
@@ -4441,7 +4524,7 @@
         </w:tc>
         <w:tc>
           <w:tcPr>
-            <w:tcW w:w="1878" w:type="dxa"/>
+            <w:tcW w:w="1951" w:type="dxa"/>
             <w:shd w:val="clear" w:color="auto" w:fill="D6E6F4"/>
             <w:tcMar>
               <w:top w:w="0" w:type="dxa"/>
@@ -4506,13 +4589,46 @@
                 <w:szCs w:val="22"/>
                 <w:lang w:val="en-US"/>
               </w:rPr>
-              <w:t xml:space="preserve"> Skype/WhatsApp</w:t>
+              <w:t xml:space="preserve"> </w:t>
+            </w:r>
+            <w:r>
+              <w:rPr>
+                <w:rStyle w:val="Standaardalinea-lettertype"/>
+                <w:rFonts w:cs="Calibri"/>
+                <w:color w:val="00000A"/>
+                <w:sz w:val="22"/>
+                <w:szCs w:val="22"/>
+                <w:lang w:val="en-US"/>
+              </w:rPr>
+              <w:t>Discord/</w:t>
+            </w:r>
+            <w:r>
+              <w:rPr>
+                <w:rStyle w:val="Standaardalinea-lettertype"/>
+                <w:rFonts w:cs="Calibri"/>
+                <w:color w:val="00000A"/>
+                <w:sz w:val="22"/>
+                <w:szCs w:val="22"/>
+                <w:lang w:val="en-US"/>
+              </w:rPr>
+              <w:t>WhatsApp</w:t>
+            </w:r>
+            <w:r>
+              <w:rPr>
+                <w:rStyle w:val="Standaardalinea-lettertype"/>
+                <w:rFonts w:cs="Calibri"/>
+                <w:color w:val="00000A"/>
+                <w:sz w:val="22"/>
+                <w:szCs w:val="22"/>
+                <w:lang w:val="en-US"/>
+              </w:rPr>
+              <w:t>/E-mail</w:t>
             </w:r>
           </w:p>
         </w:tc>
         <w:tc>
           <w:tcPr>
-            <w:tcW w:w="1490" w:type="dxa"/>
+            <w:tcW w:w="1417" w:type="dxa"/>
             <w:gridSpan w:val="2"/>
             <w:shd w:val="clear" w:color="auto" w:fill="D6E6F4"/>
             <w:tcMar>
@@ -4690,7 +4806,7 @@
         </w:tc>
         <w:tc>
           <w:tcPr>
-            <w:tcW w:w="1878" w:type="dxa"/>
+            <w:tcW w:w="1951" w:type="dxa"/>
             <w:shd w:val="clear" w:color="auto" w:fill="D6E6F4"/>
             <w:tcMar>
               <w:top w:w="0" w:type="dxa"/>
@@ -4724,7 +4840,7 @@
         </w:tc>
         <w:tc>
           <w:tcPr>
-            <w:tcW w:w="1490" w:type="dxa"/>
+            <w:tcW w:w="1417" w:type="dxa"/>
             <w:gridSpan w:val="2"/>
             <w:shd w:val="clear" w:color="auto" w:fill="D6E6F4"/>
             <w:tcMar>
@@ -4902,7 +5018,7 @@
         </w:tc>
         <w:tc>
           <w:tcPr>
-            <w:tcW w:w="1878" w:type="dxa"/>
+            <w:tcW w:w="1951" w:type="dxa"/>
             <w:shd w:val="clear" w:color="auto" w:fill="D6E6F4"/>
             <w:tcMar>
               <w:top w:w="0" w:type="dxa"/>
@@ -4936,7 +5052,7 @@
         </w:tc>
         <w:tc>
           <w:tcPr>
-            <w:tcW w:w="1490" w:type="dxa"/>
+            <w:tcW w:w="1417" w:type="dxa"/>
             <w:gridSpan w:val="2"/>
             <w:shd w:val="clear" w:color="auto" w:fill="D6E6F4"/>
             <w:tcMar>
@@ -5114,7 +5230,7 @@
         </w:tc>
         <w:tc>
           <w:tcPr>
-            <w:tcW w:w="1878" w:type="dxa"/>
+            <w:tcW w:w="1951" w:type="dxa"/>
             <w:shd w:val="clear" w:color="auto" w:fill="auto"/>
             <w:tcMar>
               <w:top w:w="0" w:type="dxa"/>
@@ -5148,7 +5264,7 @@
         </w:tc>
         <w:tc>
           <w:tcPr>
-            <w:tcW w:w="1490" w:type="dxa"/>
+            <w:tcW w:w="1417" w:type="dxa"/>
             <w:gridSpan w:val="2"/>
             <w:shd w:val="clear" w:color="auto" w:fill="auto"/>
             <w:tcMar>
@@ -5326,7 +5442,7 @@
         </w:tc>
         <w:tc>
           <w:tcPr>
-            <w:tcW w:w="1878" w:type="dxa"/>
+            <w:tcW w:w="1951" w:type="dxa"/>
             <w:shd w:val="clear" w:color="auto" w:fill="D6E6F4"/>
             <w:tcMar>
               <w:top w:w="0" w:type="dxa"/>
@@ -5351,7 +5467,7 @@
         </w:tc>
         <w:tc>
           <w:tcPr>
-            <w:tcW w:w="1490" w:type="dxa"/>
+            <w:tcW w:w="1417" w:type="dxa"/>
             <w:gridSpan w:val="2"/>
             <w:shd w:val="clear" w:color="auto" w:fill="D6E6F4"/>
             <w:tcMar>
@@ -5493,7 +5609,7 @@
         </w:tc>
         <w:tc>
           <w:tcPr>
-            <w:tcW w:w="1878" w:type="dxa"/>
+            <w:tcW w:w="1951" w:type="dxa"/>
             <w:shd w:val="clear" w:color="auto" w:fill="auto"/>
             <w:tcMar>
               <w:top w:w="0" w:type="dxa"/>
@@ -5527,7 +5643,7 @@
         </w:tc>
         <w:tc>
           <w:tcPr>
-            <w:tcW w:w="1490" w:type="dxa"/>
+            <w:tcW w:w="1417" w:type="dxa"/>
             <w:gridSpan w:val="2"/>
             <w:shd w:val="clear" w:color="auto" w:fill="auto"/>
             <w:tcMar>
@@ -5747,7 +5863,7 @@
         </w:tc>
         <w:tc>
           <w:tcPr>
-            <w:tcW w:w="1878" w:type="dxa"/>
+            <w:tcW w:w="1951" w:type="dxa"/>
             <w:shd w:val="clear" w:color="auto" w:fill="auto"/>
             <w:tcMar>
               <w:top w:w="0" w:type="dxa"/>
@@ -5775,9 +5891,8 @@
                 <w:sz w:val="22"/>
                 <w:szCs w:val="22"/>
               </w:rPr>
-              <w:t>Band plakken/</w:t>
-            </w:r>
-            <w:proofErr w:type="spellStart"/>
+              <w:t>Band plakken/lo</w:t>
+            </w:r>
             <w:r>
               <w:rPr>
                 <w:rFonts w:cs="Calibri"/>
@@ -5785,14 +5900,13 @@
                 <w:sz w:val="22"/>
                 <w:szCs w:val="22"/>
               </w:rPr>
-              <w:t>loppen</w:t>
-            </w:r>
-            <w:proofErr w:type="spellEnd"/>
+              <w:t>pen</w:t>
+            </w:r>
           </w:p>
         </w:tc>
         <w:tc>
           <w:tcPr>
-            <w:tcW w:w="1490" w:type="dxa"/>
+            <w:tcW w:w="1417" w:type="dxa"/>
             <w:gridSpan w:val="2"/>
             <w:shd w:val="clear" w:color="auto" w:fill="auto"/>
             <w:tcMar>
@@ -6124,48 +6238,6 @@
           <w:lang w:val="nl-NL"/>
         </w:rPr>
       </w:pPr>
-      <w:r>
-        <w:rPr>
-          <w:rFonts w:ascii="Calibri" w:hAnsi="Calibri" w:cs="Calibri"/>
-          <w:noProof/>
-          <w:lang w:val="nl-NL" w:eastAsia="nl-NL"/>
-        </w:rPr>
-        <w:drawing>
-          <wp:inline distT="0" distB="0" distL="0" distR="0" wp14:anchorId="2C1958BB" wp14:editId="636DBE38">
-            <wp:extent cx="5943600" cy="2409414"/>
-            <wp:effectExtent l="0" t="0" r="0" b="0"/>
-            <wp:docPr id="1" name="Picture 1"/>
-            <wp:cNvGraphicFramePr>
-              <a:graphicFrameLocks xmlns:a="http://schemas.openxmlformats.org/drawingml/2006/main" noChangeAspect="1"/>
-            </wp:cNvGraphicFramePr>
-            <a:graphic xmlns:a="http://schemas.openxmlformats.org/drawingml/2006/main">
-              <a:graphicData uri="http://schemas.openxmlformats.org/drawingml/2006/picture">
-                <pic:pic xmlns:pic="http://schemas.openxmlformats.org/drawingml/2006/picture">
-                  <pic:nvPicPr>
-                    <pic:cNvPr id="0" name=""/>
-                    <pic:cNvPicPr/>
-                  </pic:nvPicPr>
-                  <pic:blipFill>
-                    <a:blip r:embed="rId12"/>
-                    <a:stretch>
-                      <a:fillRect/>
-                    </a:stretch>
-                  </pic:blipFill>
-                  <pic:spPr>
-                    <a:xfrm>
-                      <a:off x="0" y="0"/>
-                      <a:ext cx="5943600" cy="2409414"/>
-                    </a:xfrm>
-                    <a:prstGeom prst="rect">
-                      <a:avLst/>
-                    </a:prstGeom>
-                  </pic:spPr>
-                </pic:pic>
-              </a:graphicData>
-            </a:graphic>
-          </wp:inline>
-        </w:drawing>
-      </w:r>
     </w:p>
     <w:p>
       <w:pPr>
@@ -6208,9 +6280,9 @@
       </w:pPr>
     </w:p>
     <w:sectPr>
-      <w:footerReference w:type="even" r:id="rId13"/>
-      <w:footerReference w:type="default" r:id="rId14"/>
-      <w:footerReference w:type="first" r:id="rId15"/>
+      <w:footerReference w:type="even" r:id="rId12"/>
+      <w:footerReference w:type="default" r:id="rId13"/>
+      <w:footerReference w:type="first" r:id="rId14"/>
       <w:pgSz w:w="12240" w:h="15840" w:code="1"/>
       <w:pgMar w:top="1440" w:right="1440" w:bottom="1440" w:left="1440" w:header="720" w:footer="720" w:gutter="0"/>
       <w:pgNumType w:start="0"/>
@@ -6380,7 +6452,7 @@
                               <w:alias w:val="Date"/>
                               <w:id w:val="201965362"/>
                               <w:dataBinding w:prefixMappings="xmlns:ns0='http://schemas.microsoft.com/office/2006/coverPageProps'" w:xpath="/ns0:CoverPageProperties[1]/ns0:PublishDate[1]" w:storeItemID="{55AF091B-3C7A-41E3-B477-F2FDAA23CFDA}"/>
-                              <w:date w:fullDate="2017-05-18T00:00:00Z">
+                              <w:date w:fullDate="2018-02-08T00:00:00Z">
                                 <w:dateFormat w:val="M/d/yyyy"/>
                                 <w:lid w:val="en-US"/>
                                 <w:storeMappedDataAs w:val="dateTime"/>
@@ -6394,7 +6466,7 @@
                                   <w:rFonts w:asciiTheme="majorHAnsi" w:eastAsiaTheme="majorEastAsia" w:hAnsiTheme="majorHAnsi" w:cstheme="majorBidi"/>
                                   <w:sz w:val="20"/>
                                 </w:rPr>
-                                <w:t>5/18/2017</w:t>
+                                <w:t>2/8/2018</w:t>
                               </w:r>
                             </w:sdtContent>
                           </w:sdt>
@@ -6485,7 +6557,7 @@
                         <w:alias w:val="Date"/>
                         <w:id w:val="201965362"/>
                         <w:dataBinding w:prefixMappings="xmlns:ns0='http://schemas.microsoft.com/office/2006/coverPageProps'" w:xpath="/ns0:CoverPageProperties[1]/ns0:PublishDate[1]" w:storeItemID="{55AF091B-3C7A-41E3-B477-F2FDAA23CFDA}"/>
-                        <w:date w:fullDate="2017-05-18T00:00:00Z">
+                        <w:date w:fullDate="2018-02-08T00:00:00Z">
                           <w:dateFormat w:val="M/d/yyyy"/>
                           <w:lid w:val="en-US"/>
                           <w:storeMappedDataAs w:val="dateTime"/>
@@ -6499,7 +6571,7 @@
                             <w:rFonts w:asciiTheme="majorHAnsi" w:eastAsiaTheme="majorEastAsia" w:hAnsiTheme="majorHAnsi" w:cstheme="majorBidi"/>
                             <w:sz w:val="20"/>
                           </w:rPr>
-                          <w:t>5/18/2017</w:t>
+                          <w:t>2/8/2018</w:t>
                         </w:r>
                       </w:sdtContent>
                     </w:sdt>
@@ -6681,7 +6753,7 @@
                               <w:sz w:val="40"/>
                               <w:szCs w:val="40"/>
                             </w:rPr>
-                            <w:t>8</w:t>
+                            <w:t>4</w:t>
                           </w:r>
                           <w:r>
                             <w:rPr>
@@ -6741,7 +6813,7 @@
                         <w:sz w:val="40"/>
                         <w:szCs w:val="40"/>
                       </w:rPr>
-                      <w:t>8</w:t>
+                      <w:t>4</w:t>
                     </w:r>
                     <w:r>
                       <w:rPr>
@@ -6902,7 +6974,7 @@
                               <w:alias w:val="Date"/>
                               <w:id w:val="62384371"/>
                               <w:dataBinding w:prefixMappings="xmlns:ns0='http://schemas.microsoft.com/office/2006/coverPageProps'" w:xpath="/ns0:CoverPageProperties[1]/ns0:PublishDate[1]" w:storeItemID="{55AF091B-3C7A-41E3-B477-F2FDAA23CFDA}"/>
-                              <w:date w:fullDate="2017-05-18T00:00:00Z">
+                              <w:date w:fullDate="2018-02-08T00:00:00Z">
                                 <w:dateFormat w:val="M/d/yyyy"/>
                                 <w:lid w:val="en-US"/>
                                 <w:storeMappedDataAs w:val="dateTime"/>
@@ -6916,7 +6988,7 @@
                                   <w:rFonts w:asciiTheme="majorHAnsi" w:eastAsiaTheme="majorEastAsia" w:hAnsiTheme="majorHAnsi" w:cstheme="majorBidi"/>
                                   <w:sz w:val="20"/>
                                 </w:rPr>
-                                <w:t>5/18/2017</w:t>
+                                <w:t>2/8/2018</w:t>
                               </w:r>
                             </w:sdtContent>
                           </w:sdt>
@@ -7007,7 +7079,7 @@
                         <w:alias w:val="Date"/>
                         <w:id w:val="62384371"/>
                         <w:dataBinding w:prefixMappings="xmlns:ns0='http://schemas.microsoft.com/office/2006/coverPageProps'" w:xpath="/ns0:CoverPageProperties[1]/ns0:PublishDate[1]" w:storeItemID="{55AF091B-3C7A-41E3-B477-F2FDAA23CFDA}"/>
-                        <w:date w:fullDate="2017-05-18T00:00:00Z">
+                        <w:date w:fullDate="2018-02-08T00:00:00Z">
                           <w:dateFormat w:val="M/d/yyyy"/>
                           <w:lid w:val="en-US"/>
                           <w:storeMappedDataAs w:val="dateTime"/>
@@ -7021,7 +7093,7 @@
                             <w:rFonts w:asciiTheme="majorHAnsi" w:eastAsiaTheme="majorEastAsia" w:hAnsiTheme="majorHAnsi" w:cstheme="majorBidi"/>
                             <w:sz w:val="20"/>
                           </w:rPr>
-                          <w:t>5/18/2017</w:t>
+                          <w:t>2/8/2018</w:t>
                         </w:r>
                       </w:sdtContent>
                     </w:sdt>
@@ -7205,7 +7277,7 @@
                               <w:sz w:val="40"/>
                               <w:szCs w:val="40"/>
                             </w:rPr>
-                            <w:t>1</w:t>
+                            <w:t>3</w:t>
                           </w:r>
                           <w:r>
                             <w:rPr>
@@ -7265,7 +7337,7 @@
                         <w:sz w:val="40"/>
                         <w:szCs w:val="40"/>
                       </w:rPr>
-                      <w:t>1</w:t>
+                      <w:t>3</w:t>
                     </w:r>
                     <w:r>
                       <w:rPr>
@@ -7311,7 +7383,13 @@
       <w:rPr>
         <w:lang w:val="nl-NL"/>
       </w:rPr>
-      <w:t>Handtekening Student</w:t>
+      <w:t xml:space="preserve">Handtekening </w:t>
+    </w:r>
+    <w:r>
+      <w:rPr>
+        <w:lang w:val="nl-NL"/>
+      </w:rPr>
+      <w:t>Tim</w:t>
     </w:r>
     <w:r>
       <w:rPr>
@@ -7320,14 +7398,12 @@
       <w:tab/>
       <w:t xml:space="preserve">Handtekening </w:t>
     </w:r>
-    <w:proofErr w:type="spellStart"/>
     <w:r>
       <w:rPr>
         <w:lang w:val="nl-NL"/>
       </w:rPr>
-      <w:t>BPV’er</w:t>
+      <w:t>Kees</w:t>
     </w:r>
-    <w:proofErr w:type="spellEnd"/>
     <w:r>
       <w:rPr>
         <w:lang w:val="nl-NL"/>
@@ -7335,14 +7411,12 @@
       <w:tab/>
       <w:t xml:space="preserve">Handtekening </w:t>
     </w:r>
-    <w:proofErr w:type="spellStart"/>
     <w:r>
       <w:rPr>
         <w:lang w:val="nl-NL"/>
       </w:rPr>
-      <w:t>SLB’er</w:t>
+      <w:t>Opdrachtgever</w:t>
     </w:r>
-    <w:proofErr w:type="spellEnd"/>
   </w:p>
   <w:p>
     <w:pPr>
@@ -7369,7 +7443,19 @@
         <w:lang w:val="nl-NL"/>
       </w:rPr>
       <w:tab/>
-      <w:t>……………………</w:t>
+      <w:t>…………</w:t>
+    </w:r>
+    <w:r>
+      <w:rPr>
+        <w:lang w:val="nl-NL"/>
+      </w:rPr>
+      <w:t>………</w:t>
+    </w:r>
+    <w:r>
+      <w:rPr>
+        <w:lang w:val="nl-NL"/>
+      </w:rPr>
+      <w:t>…………</w:t>
     </w:r>
   </w:p>
 </w:ftr>
@@ -10902,7 +10988,7 @@
 
 <file path=customXml/item1.xml><?xml version="1.0" encoding="utf-8"?>
 <CoverPageProperties xmlns="http://schemas.microsoft.com/office/2006/coverPageProps">
-  <PublishDate>2017-05-18T00:00:00</PublishDate>
+  <PublishDate>2018-02-08T00:00:00</PublishDate>
   <Abstract/>
   <CompanyAddress/>
   <CompanyPhone/>
@@ -10912,15 +10998,6 @@
 </file>
 
 <file path=customXml/item2.xml><?xml version="1.0" encoding="utf-8"?>
-<?mso-contentType ?>
-<FormTemplates xmlns="http://schemas.microsoft.com/sharepoint/v3/contenttype/forms">
-  <Display>DocumentLibraryForm</Display>
-  <Edit>AssetEditForm</Edit>
-  <New>DocumentLibraryForm</New>
-</FormTemplates>
-</file>
-
-<file path=customXml/item3.xml><?xml version="1.0" encoding="utf-8"?>
 <outs:outSpaceData xmlns:outs="http://schemas.microsoft.com/office/2009/outspace/metadata">
   <outs:relatedDates/>
   <outs:relatedDocuments/>
@@ -10928,6 +11005,15 @@
   <outs:propertyMetadataList/>
   <outs:corruptMetadataWasLost/>
 </outs:outSpaceData>
+</file>
+
+<file path=customXml/item3.xml><?xml version="1.0" encoding="utf-8"?>
+<?mso-contentType ?>
+<FormTemplates xmlns="http://schemas.microsoft.com/sharepoint/v3/contenttype/forms">
+  <Display>DocumentLibraryForm</Display>
+  <Edit>AssetEditForm</Edit>
+  <New>DocumentLibraryForm</New>
+</FormTemplates>
 </file>
 
 <file path=customXml/item4.xml><?xml version="1.0" encoding="utf-8"?>
@@ -10943,6 +11029,14 @@
 </file>
 
 <file path=customXml/itemProps2.xml><?xml version="1.0" encoding="utf-8"?>
+<ds:datastoreItem xmlns:ds="http://schemas.openxmlformats.org/officeDocument/2006/customXml" ds:itemID="{800B806B-C3C7-4EFE-A57F-81DC87A14EE1}">
+  <ds:schemaRefs>
+    <ds:schemaRef ds:uri="http://schemas.microsoft.com/office/2009/outspace/metadata"/>
+  </ds:schemaRefs>
+</ds:datastoreItem>
+</file>
+
+<file path=customXml/itemProps3.xml><?xml version="1.0" encoding="utf-8"?>
 <ds:datastoreItem xmlns:ds="http://schemas.openxmlformats.org/officeDocument/2006/customXml" ds:itemID="{9C4EA158-6381-4403-B672-7654AF6C664C}">
   <ds:schemaRefs>
     <ds:schemaRef ds:uri="http://schemas.microsoft.com/sharepoint/v3/contenttype/forms"/>
@@ -10950,16 +11044,8 @@
 </ds:datastoreItem>
 </file>
 
-<file path=customXml/itemProps3.xml><?xml version="1.0" encoding="utf-8"?>
-<ds:datastoreItem xmlns:ds="http://schemas.openxmlformats.org/officeDocument/2006/customXml" ds:itemID="{800B806B-C3C7-4EFE-A57F-81DC87A14EE1}">
-  <ds:schemaRefs>
-    <ds:schemaRef ds:uri="http://schemas.microsoft.com/office/2009/outspace/metadata"/>
-  </ds:schemaRefs>
-</ds:datastoreItem>
-</file>
-
 <file path=customXml/itemProps4.xml><?xml version="1.0" encoding="utf-8"?>
-<ds:datastoreItem xmlns:ds="http://schemas.openxmlformats.org/officeDocument/2006/customXml" ds:itemID="{8CB7EAB3-A92D-45F0-B6A1-29B0F7A9C771}">
+<ds:datastoreItem xmlns:ds="http://schemas.openxmlformats.org/officeDocument/2006/customXml" ds:itemID="{6E9C4956-45D5-4D46-8DFB-4EDFA1030E98}">
   <ds:schemaRefs>
     <ds:schemaRef ds:uri="http://schemas.openxmlformats.org/officeDocument/2006/bibliography"/>
   </ds:schemaRefs>

</xml_diff>